<commit_message>
Actializo toma de requisitos con unos pocos mas
</commit_message>
<xml_diff>
--- a/Entornos/Toma de requisitos.docx
+++ b/Entornos/Toma de requisitos.docx
@@ -1,6 +1,6 @@
 
 <file path=word/document.xml><?xml version="1.0" encoding="utf-8"?>
-<w:document xmlns:wpc="http://schemas.microsoft.com/office/word/2010/wordprocessingCanvas" xmlns:mc="http://schemas.openxmlformats.org/markup-compatibility/2006" xmlns:o="urn:schemas-microsoft-com:office:office" xmlns:r="http://schemas.openxmlformats.org/officeDocument/2006/relationships" xmlns:m="http://schemas.openxmlformats.org/officeDocument/2006/math" xmlns:v="urn:schemas-microsoft-com:vml" xmlns:wp14="http://schemas.microsoft.com/office/word/2010/wordprocessingDrawing" xmlns:wp="http://schemas.openxmlformats.org/drawingml/2006/wordprocessingDrawing" xmlns:w10="urn:schemas-microsoft-com:office:word" xmlns:w="http://schemas.openxmlformats.org/wordprocessingml/2006/main" xmlns:w14="http://schemas.microsoft.com/office/word/2010/wordml" xmlns:w15="http://schemas.microsoft.com/office/word/2012/wordml" xmlns:wpg="http://schemas.microsoft.com/office/word/2010/wordprocessingGroup" xmlns:wpi="http://schemas.microsoft.com/office/word/2010/wordprocessingInk" xmlns:wne="http://schemas.microsoft.com/office/word/2006/wordml" xmlns:wps="http://schemas.microsoft.com/office/word/2010/wordprocessingShape" mc:Ignorable="w14 w15 wp14">
+<w:document xmlns:wpc="http://schemas.microsoft.com/office/word/2010/wordprocessingCanvas" xmlns:cx="http://schemas.microsoft.com/office/drawing/2014/chartex" xmlns:cx1="http://schemas.microsoft.com/office/drawing/2015/9/8/chartex" xmlns:cx2="http://schemas.microsoft.com/office/drawing/2015/10/21/chartex" xmlns:cx3="http://schemas.microsoft.com/office/drawing/2016/5/9/chartex" xmlns:cx4="http://schemas.microsoft.com/office/drawing/2016/5/10/chartex" xmlns:cx5="http://schemas.microsoft.com/office/drawing/2016/5/11/chartex" xmlns:cx6="http://schemas.microsoft.com/office/drawing/2016/5/12/chartex" xmlns:cx7="http://schemas.microsoft.com/office/drawing/2016/5/13/chartex" xmlns:cx8="http://schemas.microsoft.com/office/drawing/2016/5/14/chartex" xmlns:mc="http://schemas.openxmlformats.org/markup-compatibility/2006" xmlns:aink="http://schemas.microsoft.com/office/drawing/2016/ink" xmlns:am3d="http://schemas.microsoft.com/office/drawing/2017/model3d" xmlns:o="urn:schemas-microsoft-com:office:office" xmlns:oel="http://schemas.microsoft.com/office/2019/extlst" xmlns:r="http://schemas.openxmlformats.org/officeDocument/2006/relationships" xmlns:m="http://schemas.openxmlformats.org/officeDocument/2006/math" xmlns:v="urn:schemas-microsoft-com:vml" xmlns:wp14="http://schemas.microsoft.com/office/word/2010/wordprocessingDrawing" xmlns:wp="http://schemas.openxmlformats.org/drawingml/2006/wordprocessingDrawing" xmlns:w10="urn:schemas-microsoft-com:office:word" xmlns:w="http://schemas.openxmlformats.org/wordprocessingml/2006/main" xmlns:w14="http://schemas.microsoft.com/office/word/2010/wordml" xmlns:w15="http://schemas.microsoft.com/office/word/2012/wordml" xmlns:w16cex="http://schemas.microsoft.com/office/word/2018/wordml/cex" xmlns:w16cid="http://schemas.microsoft.com/office/word/2016/wordml/cid" xmlns:w16="http://schemas.microsoft.com/office/word/2018/wordml" xmlns:w16sdtdh="http://schemas.microsoft.com/office/word/2020/wordml/sdtdatahash" xmlns:w16se="http://schemas.microsoft.com/office/word/2015/wordml/symex" xmlns:wpg="http://schemas.microsoft.com/office/word/2010/wordprocessingGroup" xmlns:wpi="http://schemas.microsoft.com/office/word/2010/wordprocessingInk" xmlns:wne="http://schemas.microsoft.com/office/word/2006/wordml" xmlns:wps="http://schemas.microsoft.com/office/word/2010/wordprocessingShape" mc:Ignorable="w14 w15 w16se w16cid w16 w16cex w16sdtdh wp14">
   <w:body>
     <w:p>
       <w:r>
@@ -9,7 +9,7 @@
           <w:lang w:eastAsia="es-ES"/>
         </w:rPr>
         <w:drawing>
-          <wp:anchor distT="0" distB="0" distL="114300" distR="114300" simplePos="0" relativeHeight="251658240" behindDoc="0" locked="0" layoutInCell="1" allowOverlap="1">
+          <wp:anchor distT="0" distB="0" distL="114300" distR="114300" simplePos="0" relativeHeight="251658240" behindDoc="0" locked="0" layoutInCell="1" allowOverlap="1" wp14:anchorId="0665B729" wp14:editId="073063B5">
             <wp:simplePos x="0" y="0"/>
             <wp:positionH relativeFrom="column">
               <wp:posOffset>1905</wp:posOffset>
@@ -540,15 +540,7 @@
         <w:rPr>
           <w:sz w:val="24"/>
         </w:rPr>
-        <w:t xml:space="preserve">Encargado de la gestión de los entornos de desarrollo. Trabaja </w:t>
-      </w:r>
-      <w:bookmarkStart w:id="0" w:name="_GoBack"/>
-      <w:bookmarkEnd w:id="0"/>
-      <w:r>
-        <w:rPr>
-          <w:sz w:val="24"/>
-        </w:rPr>
-        <w:t>conjuntamente con el Jefe de Base de Datos para gestionar la compatibilidad en diferentes sistemas informáticos.</w:t>
+        <w:t>Encargado de la gestión de los entornos de desarrollo. Trabaja conjuntamente con el Jefe de Base de Datos para gestionar la compatibilidad en diferentes sistemas informáticos.</w:t>
       </w:r>
     </w:p>
     <w:p>
@@ -700,16 +692,544 @@
           <w:numId w:val="3"/>
         </w:numPr>
         <w:rPr>
-          <w:sz w:val="36"/>
-        </w:rPr>
-      </w:pPr>
-      <w:r>
-        <w:rPr>
-          <w:color w:val="BDD6EE" w:themeColor="accent1" w:themeTint="66"/>
+          <w:color w:val="9CC2E5" w:themeColor="accent1" w:themeTint="99"/>
+          <w:sz w:val="36"/>
+        </w:rPr>
+      </w:pPr>
+      <w:r>
+        <w:rPr>
+          <w:color w:val="9CC2E5" w:themeColor="accent1" w:themeTint="99"/>
           <w:sz w:val="28"/>
         </w:rPr>
         <w:t>Requisitos funcionales:</w:t>
       </w:r>
+    </w:p>
+    <w:p>
+      <w:pPr>
+        <w:pStyle w:val="Prrafodelista"/>
+        <w:ind w:left="2124"/>
+        <w:rPr>
+          <w:sz w:val="24"/>
+          <w:szCs w:val="24"/>
+        </w:rPr>
+      </w:pPr>
+      <w:r>
+        <w:rPr>
+          <w:color w:val="BDD6EE" w:themeColor="accent1" w:themeTint="66"/>
+          <w:sz w:val="24"/>
+          <w:szCs w:val="24"/>
+        </w:rPr>
+        <w:t>Requisito funcional 1: [Interfaz]</w:t>
+      </w:r>
+      <w:r>
+        <w:rPr>
+          <w:sz w:val="24"/>
+          <w:szCs w:val="24"/>
+        </w:rPr>
+        <w:t xml:space="preserve"> </w:t>
+      </w:r>
+    </w:p>
+    <w:p>
+      <w:pPr>
+        <w:pStyle w:val="Prrafodelista"/>
+        <w:ind w:left="2124"/>
+        <w:rPr>
+          <w:sz w:val="36"/>
+        </w:rPr>
+      </w:pPr>
+      <w:r>
+        <w:rPr>
+          <w:sz w:val="24"/>
+          <w:szCs w:val="24"/>
+        </w:rPr>
+        <w:t>Este es el menú principal de la aplicación. Desde este podrás acceder al listado de productos que tenemos a la venta, podrás acceder al carrito donde aparecerán los productos que tu hayas decidido añadir, también se podrá acceder al perfil de usuario para informarse o para editar cualquier apartado, y, por último, aparecerán los ajustes, donde podrás editar ciertos apartados de la aplicación.</w:t>
+      </w:r>
+    </w:p>
+    <w:p>
+      <w:pPr>
+        <w:pStyle w:val="Prrafodelista"/>
+        <w:numPr>
+          <w:ilvl w:val="1"/>
+          <w:numId w:val="3"/>
+        </w:numPr>
+        <w:rPr>
+          <w:sz w:val="36"/>
+        </w:rPr>
+      </w:pPr>
+      <w:r>
+        <w:rPr>
+          <w:color w:val="BDD6EE" w:themeColor="accent1" w:themeTint="66"/>
+          <w:sz w:val="24"/>
+          <w:szCs w:val="24"/>
+        </w:rPr>
+        <w:t>Requisito funcional 2: [Editar Usuario]</w:t>
+      </w:r>
+    </w:p>
+    <w:p>
+      <w:pPr>
+        <w:pStyle w:val="Prrafodelista"/>
+        <w:ind w:left="2124"/>
+        <w:rPr>
+          <w:sz w:val="36"/>
+        </w:rPr>
+      </w:pPr>
+      <w:r>
+        <w:rPr>
+          <w:sz w:val="24"/>
+          <w:szCs w:val="24"/>
+        </w:rPr>
+        <w:t>Dentro del apartado de usuario, aparece el botón de editar usuario, el cual te permite editar cualquier campo de tu propio usuario, excepto el número de usuario, ya que este es utilizado por los administradores para saber la cantidad de usuarios y poder identificar a cada uno</w:t>
+      </w:r>
+      <w:r>
+        <w:rPr>
+          <w:sz w:val="24"/>
+          <w:szCs w:val="24"/>
+        </w:rPr>
+        <w:t>.</w:t>
+      </w:r>
+    </w:p>
+    <w:p>
+      <w:pPr>
+        <w:pStyle w:val="Prrafodelista"/>
+        <w:numPr>
+          <w:ilvl w:val="1"/>
+          <w:numId w:val="3"/>
+        </w:numPr>
+        <w:rPr>
+          <w:sz w:val="36"/>
+        </w:rPr>
+      </w:pPr>
+      <w:r>
+        <w:rPr>
+          <w:color w:val="BDD6EE" w:themeColor="accent1" w:themeTint="66"/>
+          <w:sz w:val="24"/>
+          <w:szCs w:val="24"/>
+        </w:rPr>
+        <w:t xml:space="preserve">Requisito funcional </w:t>
+      </w:r>
+      <w:r>
+        <w:rPr>
+          <w:color w:val="BDD6EE" w:themeColor="accent1" w:themeTint="66"/>
+          <w:sz w:val="24"/>
+          <w:szCs w:val="24"/>
+        </w:rPr>
+        <w:t>3</w:t>
+      </w:r>
+      <w:r>
+        <w:rPr>
+          <w:color w:val="BDD6EE" w:themeColor="accent1" w:themeTint="66"/>
+          <w:sz w:val="24"/>
+          <w:szCs w:val="24"/>
+        </w:rPr>
+        <w:t>: [</w:t>
+      </w:r>
+      <w:r>
+        <w:rPr>
+          <w:color w:val="BDD6EE" w:themeColor="accent1" w:themeTint="66"/>
+          <w:sz w:val="24"/>
+          <w:szCs w:val="24"/>
+        </w:rPr>
+        <w:t>Borrar</w:t>
+      </w:r>
+      <w:r>
+        <w:rPr>
+          <w:color w:val="BDD6EE" w:themeColor="accent1" w:themeTint="66"/>
+          <w:sz w:val="24"/>
+          <w:szCs w:val="24"/>
+        </w:rPr>
+        <w:t xml:space="preserve"> Usuario]</w:t>
+      </w:r>
+    </w:p>
+    <w:p>
+      <w:pPr>
+        <w:pStyle w:val="Prrafodelista"/>
+        <w:ind w:left="2124"/>
+        <w:rPr>
+          <w:sz w:val="36"/>
+        </w:rPr>
+      </w:pPr>
+      <w:r>
+        <w:rPr>
+          <w:sz w:val="24"/>
+          <w:szCs w:val="24"/>
+        </w:rPr>
+        <w:t xml:space="preserve">Este botón aparecerá dentro del apartado de usuario, y te </w:t>
+      </w:r>
+      <w:r>
+        <w:rPr>
+          <w:sz w:val="24"/>
+          <w:szCs w:val="24"/>
+        </w:rPr>
+        <w:t>permitirá poder eliminar de forma permanente todos los datos que hayas introducido en la aplicación.</w:t>
+      </w:r>
+    </w:p>
+    <w:p>
+      <w:pPr>
+        <w:pStyle w:val="Prrafodelista"/>
+        <w:numPr>
+          <w:ilvl w:val="1"/>
+          <w:numId w:val="3"/>
+        </w:numPr>
+        <w:rPr>
+          <w:sz w:val="36"/>
+        </w:rPr>
+      </w:pPr>
+      <w:r>
+        <w:rPr>
+          <w:color w:val="BDD6EE" w:themeColor="accent1" w:themeTint="66"/>
+          <w:sz w:val="24"/>
+          <w:szCs w:val="24"/>
+        </w:rPr>
+        <w:t xml:space="preserve">Requisito funcional </w:t>
+      </w:r>
+      <w:r>
+        <w:rPr>
+          <w:color w:val="BDD6EE" w:themeColor="accent1" w:themeTint="66"/>
+          <w:sz w:val="24"/>
+          <w:szCs w:val="24"/>
+        </w:rPr>
+        <w:t>4</w:t>
+      </w:r>
+      <w:r>
+        <w:rPr>
+          <w:color w:val="BDD6EE" w:themeColor="accent1" w:themeTint="66"/>
+          <w:sz w:val="24"/>
+          <w:szCs w:val="24"/>
+        </w:rPr>
+        <w:t>: [</w:t>
+      </w:r>
+      <w:r>
+        <w:rPr>
+          <w:color w:val="BDD6EE" w:themeColor="accent1" w:themeTint="66"/>
+          <w:sz w:val="24"/>
+          <w:szCs w:val="24"/>
+        </w:rPr>
+        <w:t>Home</w:t>
+      </w:r>
+      <w:r>
+        <w:rPr>
+          <w:color w:val="BDD6EE" w:themeColor="accent1" w:themeTint="66"/>
+          <w:sz w:val="24"/>
+          <w:szCs w:val="24"/>
+        </w:rPr>
+        <w:t>]</w:t>
+      </w:r>
+    </w:p>
+    <w:p>
+      <w:pPr>
+        <w:pStyle w:val="Prrafodelista"/>
+        <w:ind w:left="2124"/>
+        <w:rPr>
+          <w:sz w:val="36"/>
+        </w:rPr>
+      </w:pPr>
+      <w:r>
+        <w:rPr>
+          <w:sz w:val="24"/>
+          <w:szCs w:val="24"/>
+        </w:rPr>
+        <w:t>Se puede acceder desde el menú principal, y desde aquí podrás ver todo el listado de productos diarios que hay en nuestra aplicación, estos productos cambian de forma aleatoria diariamente.</w:t>
+      </w:r>
+    </w:p>
+    <w:p>
+      <w:pPr>
+        <w:pStyle w:val="Prrafodelista"/>
+        <w:numPr>
+          <w:ilvl w:val="1"/>
+          <w:numId w:val="3"/>
+        </w:numPr>
+        <w:rPr>
+          <w:sz w:val="36"/>
+        </w:rPr>
+      </w:pPr>
+      <w:r>
+        <w:rPr>
+          <w:color w:val="BDD6EE" w:themeColor="accent1" w:themeTint="66"/>
+          <w:sz w:val="24"/>
+          <w:szCs w:val="24"/>
+        </w:rPr>
+        <w:t xml:space="preserve">Requisito funcional </w:t>
+      </w:r>
+      <w:r>
+        <w:rPr>
+          <w:color w:val="BDD6EE" w:themeColor="accent1" w:themeTint="66"/>
+          <w:sz w:val="24"/>
+          <w:szCs w:val="24"/>
+        </w:rPr>
+        <w:t>5</w:t>
+      </w:r>
+      <w:r>
+        <w:rPr>
+          <w:color w:val="BDD6EE" w:themeColor="accent1" w:themeTint="66"/>
+          <w:sz w:val="24"/>
+          <w:szCs w:val="24"/>
+        </w:rPr>
+        <w:t>: [</w:t>
+      </w:r>
+      <w:r>
+        <w:rPr>
+          <w:color w:val="BDD6EE" w:themeColor="accent1" w:themeTint="66"/>
+          <w:sz w:val="24"/>
+          <w:szCs w:val="24"/>
+        </w:rPr>
+        <w:t>Carrito</w:t>
+      </w:r>
+      <w:r>
+        <w:rPr>
+          <w:color w:val="BDD6EE" w:themeColor="accent1" w:themeTint="66"/>
+          <w:sz w:val="24"/>
+          <w:szCs w:val="24"/>
+        </w:rPr>
+        <w:t>]</w:t>
+      </w:r>
+    </w:p>
+    <w:p>
+      <w:pPr>
+        <w:pStyle w:val="Prrafodelista"/>
+        <w:ind w:left="2124"/>
+        <w:rPr>
+          <w:sz w:val="36"/>
+        </w:rPr>
+      </w:pPr>
+      <w:r>
+        <w:rPr>
+          <w:sz w:val="24"/>
+          <w:szCs w:val="24"/>
+        </w:rPr>
+        <w:t>Aquí aparecerán todos los productos que hayas seleccionado dentro del apartado de home, desde aquí podrás comprarlo directamente.</w:t>
+      </w:r>
+    </w:p>
+    <w:p>
+      <w:pPr>
+        <w:pStyle w:val="Prrafodelista"/>
+        <w:numPr>
+          <w:ilvl w:val="1"/>
+          <w:numId w:val="3"/>
+        </w:numPr>
+        <w:rPr>
+          <w:sz w:val="36"/>
+        </w:rPr>
+      </w:pPr>
+      <w:r>
+        <w:rPr>
+          <w:color w:val="BDD6EE" w:themeColor="accent1" w:themeTint="66"/>
+          <w:sz w:val="24"/>
+          <w:szCs w:val="24"/>
+        </w:rPr>
+        <w:t>Gf</w:t>
+      </w:r>
+    </w:p>
+    <w:p>
+      <w:pPr>
+        <w:pStyle w:val="Prrafodelista"/>
+        <w:numPr>
+          <w:ilvl w:val="1"/>
+          <w:numId w:val="3"/>
+        </w:numPr>
+        <w:rPr>
+          <w:sz w:val="36"/>
+        </w:rPr>
+      </w:pPr>
+      <w:r>
+        <w:rPr>
+          <w:color w:val="BDD6EE" w:themeColor="accent1" w:themeTint="66"/>
+          <w:sz w:val="24"/>
+          <w:szCs w:val="24"/>
+        </w:rPr>
+        <w:t>Gfg</w:t>
+      </w:r>
+    </w:p>
+    <w:p>
+      <w:pPr>
+        <w:pStyle w:val="Prrafodelista"/>
+        <w:numPr>
+          <w:ilvl w:val="1"/>
+          <w:numId w:val="3"/>
+        </w:numPr>
+        <w:rPr>
+          <w:sz w:val="36"/>
+        </w:rPr>
+      </w:pPr>
+      <w:r>
+        <w:rPr>
+          <w:color w:val="BDD6EE" w:themeColor="accent1" w:themeTint="66"/>
+          <w:sz w:val="24"/>
+          <w:szCs w:val="24"/>
+        </w:rPr>
+        <w:t>F</w:t>
+      </w:r>
+    </w:p>
+    <w:p>
+      <w:pPr>
+        <w:pStyle w:val="Prrafodelista"/>
+        <w:numPr>
+          <w:ilvl w:val="1"/>
+          <w:numId w:val="3"/>
+        </w:numPr>
+        <w:rPr>
+          <w:sz w:val="36"/>
+        </w:rPr>
+      </w:pPr>
+      <w:r>
+        <w:rPr>
+          <w:color w:val="BDD6EE" w:themeColor="accent1" w:themeTint="66"/>
+          <w:sz w:val="24"/>
+          <w:szCs w:val="24"/>
+        </w:rPr>
+        <w:t>Gfg</w:t>
+      </w:r>
+    </w:p>
+    <w:p>
+      <w:pPr>
+        <w:pStyle w:val="Prrafodelista"/>
+        <w:numPr>
+          <w:ilvl w:val="1"/>
+          <w:numId w:val="3"/>
+        </w:numPr>
+        <w:rPr>
+          <w:sz w:val="36"/>
+        </w:rPr>
+      </w:pPr>
+      <w:r>
+        <w:rPr>
+          <w:color w:val="BDD6EE" w:themeColor="accent1" w:themeTint="66"/>
+          <w:sz w:val="24"/>
+          <w:szCs w:val="24"/>
+        </w:rPr>
+        <w:t>F</w:t>
+      </w:r>
+    </w:p>
+    <w:p>
+      <w:pPr>
+        <w:pStyle w:val="Prrafodelista"/>
+        <w:numPr>
+          <w:ilvl w:val="1"/>
+          <w:numId w:val="3"/>
+        </w:numPr>
+        <w:rPr>
+          <w:sz w:val="36"/>
+        </w:rPr>
+      </w:pPr>
+      <w:r>
+        <w:rPr>
+          <w:color w:val="BDD6EE" w:themeColor="accent1" w:themeTint="66"/>
+          <w:sz w:val="24"/>
+          <w:szCs w:val="24"/>
+        </w:rPr>
+        <w:t>Gf</w:t>
+      </w:r>
+    </w:p>
+    <w:p>
+      <w:pPr>
+        <w:pStyle w:val="Prrafodelista"/>
+        <w:numPr>
+          <w:ilvl w:val="1"/>
+          <w:numId w:val="3"/>
+        </w:numPr>
+        <w:rPr>
+          <w:sz w:val="36"/>
+        </w:rPr>
+      </w:pPr>
+      <w:r>
+        <w:rPr>
+          <w:color w:val="BDD6EE" w:themeColor="accent1" w:themeTint="66"/>
+          <w:sz w:val="24"/>
+          <w:szCs w:val="24"/>
+        </w:rPr>
+        <w:t>Gfg</w:t>
+      </w:r>
+    </w:p>
+    <w:p>
+      <w:pPr>
+        <w:pStyle w:val="Prrafodelista"/>
+        <w:numPr>
+          <w:ilvl w:val="1"/>
+          <w:numId w:val="3"/>
+        </w:numPr>
+        <w:rPr>
+          <w:sz w:val="36"/>
+        </w:rPr>
+      </w:pPr>
+      <w:r>
+        <w:rPr>
+          <w:color w:val="BDD6EE" w:themeColor="accent1" w:themeTint="66"/>
+          <w:sz w:val="24"/>
+          <w:szCs w:val="24"/>
+        </w:rPr>
+        <w:t>f</w:t>
+      </w:r>
+    </w:p>
+    <w:p>
+      <w:pPr>
+        <w:pStyle w:val="Prrafodelista"/>
+        <w:ind w:left="1440"/>
+        <w:rPr>
+          <w:sz w:val="36"/>
+        </w:rPr>
+      </w:pPr>
+    </w:p>
+    <w:p>
+      <w:pPr>
+        <w:pStyle w:val="Prrafodelista"/>
+        <w:ind w:left="1440"/>
+        <w:rPr>
+          <w:sz w:val="36"/>
+        </w:rPr>
+      </w:pPr>
+    </w:p>
+    <w:p>
+      <w:pPr>
+        <w:pStyle w:val="Prrafodelista"/>
+        <w:ind w:left="1440"/>
+        <w:rPr>
+          <w:sz w:val="36"/>
+        </w:rPr>
+      </w:pPr>
+    </w:p>
+    <w:p>
+      <w:pPr>
+        <w:pStyle w:val="Prrafodelista"/>
+        <w:ind w:left="1440"/>
+        <w:rPr>
+          <w:sz w:val="36"/>
+        </w:rPr>
+      </w:pPr>
+    </w:p>
+    <w:p>
+      <w:pPr>
+        <w:pStyle w:val="Prrafodelista"/>
+        <w:ind w:left="1440"/>
+        <w:rPr>
+          <w:sz w:val="36"/>
+        </w:rPr>
+      </w:pPr>
+    </w:p>
+    <w:p>
+      <w:pPr>
+        <w:pStyle w:val="Prrafodelista"/>
+        <w:ind w:left="1440"/>
+        <w:rPr>
+          <w:sz w:val="36"/>
+        </w:rPr>
+      </w:pPr>
+    </w:p>
+    <w:p>
+      <w:pPr>
+        <w:pStyle w:val="Prrafodelista"/>
+        <w:ind w:left="1440"/>
+        <w:rPr>
+          <w:sz w:val="36"/>
+        </w:rPr>
+      </w:pPr>
+    </w:p>
+    <w:p>
+      <w:pPr>
+        <w:pStyle w:val="Prrafodelista"/>
+        <w:ind w:left="1440"/>
+        <w:rPr>
+          <w:sz w:val="36"/>
+        </w:rPr>
+      </w:pPr>
     </w:p>
     <w:p>
       <w:pPr>
@@ -792,12 +1312,12 @@
 </file>
 
 <file path=word/numbering.xml><?xml version="1.0" encoding="utf-8"?>
-<w:numbering xmlns:wpc="http://schemas.microsoft.com/office/word/2010/wordprocessingCanvas" xmlns:mc="http://schemas.openxmlformats.org/markup-compatibility/2006" xmlns:o="urn:schemas-microsoft-com:office:office" xmlns:r="http://schemas.openxmlformats.org/officeDocument/2006/relationships" xmlns:m="http://schemas.openxmlformats.org/officeDocument/2006/math" xmlns:v="urn:schemas-microsoft-com:vml" xmlns:wp14="http://schemas.microsoft.com/office/word/2010/wordprocessingDrawing" xmlns:wp="http://schemas.openxmlformats.org/drawingml/2006/wordprocessingDrawing" xmlns:w10="urn:schemas-microsoft-com:office:word" xmlns:w="http://schemas.openxmlformats.org/wordprocessingml/2006/main" xmlns:w14="http://schemas.microsoft.com/office/word/2010/wordml" xmlns:w15="http://schemas.microsoft.com/office/word/2012/wordml" xmlns:wpg="http://schemas.microsoft.com/office/word/2010/wordprocessingGroup" xmlns:wpi="http://schemas.microsoft.com/office/word/2010/wordprocessingInk" xmlns:wne="http://schemas.microsoft.com/office/word/2006/wordml" xmlns:wps="http://schemas.microsoft.com/office/word/2010/wordprocessingShape" mc:Ignorable="w14 w15 wp14">
-  <w:abstractNum w:abstractNumId="0">
+<w:numbering xmlns:wpc="http://schemas.microsoft.com/office/word/2010/wordprocessingCanvas" xmlns:cx="http://schemas.microsoft.com/office/drawing/2014/chartex" xmlns:cx1="http://schemas.microsoft.com/office/drawing/2015/9/8/chartex" xmlns:cx2="http://schemas.microsoft.com/office/drawing/2015/10/21/chartex" xmlns:cx3="http://schemas.microsoft.com/office/drawing/2016/5/9/chartex" xmlns:cx4="http://schemas.microsoft.com/office/drawing/2016/5/10/chartex" xmlns:cx5="http://schemas.microsoft.com/office/drawing/2016/5/11/chartex" xmlns:cx6="http://schemas.microsoft.com/office/drawing/2016/5/12/chartex" xmlns:cx7="http://schemas.microsoft.com/office/drawing/2016/5/13/chartex" xmlns:cx8="http://schemas.microsoft.com/office/drawing/2016/5/14/chartex" xmlns:mc="http://schemas.openxmlformats.org/markup-compatibility/2006" xmlns:aink="http://schemas.microsoft.com/office/drawing/2016/ink" xmlns:am3d="http://schemas.microsoft.com/office/drawing/2017/model3d" xmlns:o="urn:schemas-microsoft-com:office:office" xmlns:oel="http://schemas.microsoft.com/office/2019/extlst" xmlns:r="http://schemas.openxmlformats.org/officeDocument/2006/relationships" xmlns:m="http://schemas.openxmlformats.org/officeDocument/2006/math" xmlns:v="urn:schemas-microsoft-com:vml" xmlns:wp14="http://schemas.microsoft.com/office/word/2010/wordprocessingDrawing" xmlns:wp="http://schemas.openxmlformats.org/drawingml/2006/wordprocessingDrawing" xmlns:w10="urn:schemas-microsoft-com:office:word" xmlns:w="http://schemas.openxmlformats.org/wordprocessingml/2006/main" xmlns:w14="http://schemas.microsoft.com/office/word/2010/wordml" xmlns:w15="http://schemas.microsoft.com/office/word/2012/wordml" xmlns:w16cex="http://schemas.microsoft.com/office/word/2018/wordml/cex" xmlns:w16cid="http://schemas.microsoft.com/office/word/2016/wordml/cid" xmlns:w16="http://schemas.microsoft.com/office/word/2018/wordml" xmlns:w16sdtdh="http://schemas.microsoft.com/office/word/2020/wordml/sdtdatahash" xmlns:w16se="http://schemas.microsoft.com/office/word/2015/wordml/symex" xmlns:wpg="http://schemas.microsoft.com/office/word/2010/wordprocessingGroup" xmlns:wpi="http://schemas.microsoft.com/office/word/2010/wordprocessingInk" xmlns:wne="http://schemas.microsoft.com/office/word/2006/wordml" xmlns:wps="http://schemas.microsoft.com/office/word/2010/wordprocessingShape" mc:Ignorable="w14 w15 w16se w16cid w16 w16cex w16sdtdh wp14">
+  <w:abstractNum w:abstractNumId="0" w15:restartNumberingAfterBreak="0">
     <w:nsid w:val="16E6378C"/>
     <w:multiLevelType w:val="hybridMultilevel"/>
-    <w:tmpl w:val="74D48C4C"/>
-    <w:lvl w:ilvl="0" w:tplc="C308A66A">
+    <w:tmpl w:val="BCBE58F0"/>
+    <w:lvl w:ilvl="0" w:tplc="D0D04E60">
       <w:start w:val="1"/>
       <w:numFmt w:val="decimal"/>
       <w:lvlText w:val="2.%1"/>
@@ -811,14 +1331,20 @@
         <w:sz w:val="28"/>
       </w:rPr>
     </w:lvl>
-    <w:lvl w:ilvl="1" w:tplc="0C0A0019" w:tentative="1">
-      <w:start w:val="1"/>
-      <w:numFmt w:val="lowerLetter"/>
-      <w:lvlText w:val="%2."/>
+    <w:lvl w:ilvl="1" w:tplc="69A2F450">
+      <w:start w:val="1"/>
+      <w:numFmt w:val="decimal"/>
+      <w:lvlText w:val="2.2.%2."/>
       <w:lvlJc w:val="left"/>
       <w:pPr>
-        <w:ind w:left="2160" w:hanging="360"/>
-      </w:pPr>
+        <w:ind w:left="1440" w:hanging="360"/>
+      </w:pPr>
+      <w:rPr>
+        <w:rFonts w:hint="default"/>
+        <w:color w:val="BDD6EE" w:themeColor="accent1" w:themeTint="66"/>
+        <w:sz w:val="24"/>
+        <w:szCs w:val="24"/>
+      </w:rPr>
     </w:lvl>
     <w:lvl w:ilvl="2" w:tplc="0C0A001B" w:tentative="1">
       <w:start w:val="1"/>
@@ -884,10 +1410,10 @@
       </w:pPr>
     </w:lvl>
   </w:abstractNum>
-  <w:abstractNum w:abstractNumId="1">
+  <w:abstractNum w:abstractNumId="1" w15:restartNumberingAfterBreak="0">
     <w:nsid w:val="3B6D043F"/>
     <w:multiLevelType w:val="hybridMultilevel"/>
-    <w:tmpl w:val="BBB25448"/>
+    <w:tmpl w:val="689EFCB4"/>
     <w:lvl w:ilvl="0" w:tplc="0C0A000F">
       <w:start w:val="1"/>
       <w:numFmt w:val="decimal"/>
@@ -978,7 +1504,7 @@
       </w:pPr>
     </w:lvl>
   </w:abstractNum>
-  <w:abstractNum w:abstractNumId="2">
+  <w:abstractNum w:abstractNumId="2" w15:restartNumberingAfterBreak="0">
     <w:nsid w:val="3B9744FE"/>
     <w:multiLevelType w:val="hybridMultilevel"/>
     <w:tmpl w:val="F692C464"/>
@@ -1069,20 +1595,20 @@
       </w:pPr>
     </w:lvl>
   </w:abstractNum>
-  <w:num w:numId="1">
+  <w:num w:numId="1" w16cid:durableId="1546720757">
     <w:abstractNumId w:val="1"/>
   </w:num>
-  <w:num w:numId="2">
+  <w:num w:numId="2" w16cid:durableId="2046758614">
     <w:abstractNumId w:val="2"/>
   </w:num>
-  <w:num w:numId="3">
+  <w:num w:numId="3" w16cid:durableId="1730103996">
     <w:abstractNumId w:val="0"/>
   </w:num>
 </w:numbering>
 </file>
 
 <file path=word/styles.xml><?xml version="1.0" encoding="utf-8"?>
-<w:styles xmlns:mc="http://schemas.openxmlformats.org/markup-compatibility/2006" xmlns:r="http://schemas.openxmlformats.org/officeDocument/2006/relationships" xmlns:w="http://schemas.openxmlformats.org/wordprocessingml/2006/main" xmlns:w14="http://schemas.microsoft.com/office/word/2010/wordml" xmlns:w15="http://schemas.microsoft.com/office/word/2012/wordml" mc:Ignorable="w14 w15">
+<w:styles xmlns:mc="http://schemas.openxmlformats.org/markup-compatibility/2006" xmlns:r="http://schemas.openxmlformats.org/officeDocument/2006/relationships" xmlns:w="http://schemas.openxmlformats.org/wordprocessingml/2006/main" xmlns:w14="http://schemas.microsoft.com/office/word/2010/wordml" xmlns:w15="http://schemas.microsoft.com/office/word/2012/wordml" xmlns:w16cex="http://schemas.microsoft.com/office/word/2018/wordml/cex" xmlns:w16cid="http://schemas.microsoft.com/office/word/2016/wordml/cid" xmlns:w16="http://schemas.microsoft.com/office/word/2018/wordml" xmlns:w16sdtdh="http://schemas.microsoft.com/office/word/2020/wordml/sdtdatahash" xmlns:w16se="http://schemas.microsoft.com/office/word/2015/wordml/symex" mc:Ignorable="w14 w15 w16se w16cid w16 w16cex w16sdtdh">
   <w:docDefaults>
     <w:rPrDefault>
       <w:rPr>
@@ -1098,7 +1624,7 @@
       </w:pPr>
     </w:pPrDefault>
   </w:docDefaults>
-  <w:latentStyles w:defLockedState="0" w:defUIPriority="99" w:defSemiHidden="0" w:defUnhideWhenUsed="0" w:defQFormat="0" w:count="371">
+  <w:latentStyles w:defLockedState="0" w:defUIPriority="99" w:defSemiHidden="0" w:defUnhideWhenUsed="0" w:defQFormat="0" w:count="376">
     <w:lsdException w:name="Normal" w:uiPriority="0" w:qFormat="1"/>
     <w:lsdException w:name="heading 1" w:uiPriority="9" w:qFormat="1"/>
     <w:lsdException w:name="heading 2" w:semiHidden="1" w:uiPriority="9" w:unhideWhenUsed="1" w:qFormat="1"/>
@@ -1204,7 +1730,6 @@
     <w:lsdException w:name="HTML Sample" w:semiHidden="1" w:unhideWhenUsed="1"/>
     <w:lsdException w:name="HTML Typewriter" w:semiHidden="1" w:unhideWhenUsed="1"/>
     <w:lsdException w:name="HTML Variable" w:semiHidden="1" w:unhideWhenUsed="1"/>
-    <w:lsdException w:name="Normal Table" w:semiHidden="1" w:unhideWhenUsed="1"/>
     <w:lsdException w:name="annotation subject" w:semiHidden="1" w:unhideWhenUsed="1"/>
     <w:lsdException w:name="No List" w:semiHidden="1" w:unhideWhenUsed="1"/>
     <w:lsdException w:name="Outline List 1" w:semiHidden="1" w:unhideWhenUsed="1"/>
@@ -1247,11 +1772,8 @@
     <w:lsdException w:name="Table Contemporary" w:semiHidden="1" w:unhideWhenUsed="1"/>
     <w:lsdException w:name="Table Elegant" w:semiHidden="1" w:unhideWhenUsed="1"/>
     <w:lsdException w:name="Table Professional" w:semiHidden="1" w:unhideWhenUsed="1"/>
-    <w:lsdException w:name="Table Subtle 1" w:semiHidden="1" w:unhideWhenUsed="1"/>
     <w:lsdException w:name="Table Subtle 2" w:semiHidden="1" w:unhideWhenUsed="1"/>
     <w:lsdException w:name="Table Web 1" w:semiHidden="1" w:unhideWhenUsed="1"/>
-    <w:lsdException w:name="Table Web 2" w:semiHidden="1" w:unhideWhenUsed="1"/>
-    <w:lsdException w:name="Table Web 3" w:semiHidden="1" w:unhideWhenUsed="1"/>
     <w:lsdException w:name="Balloon Text" w:semiHidden="1" w:unhideWhenUsed="1"/>
     <w:lsdException w:name="Table Grid" w:uiPriority="39"/>
     <w:lsdException w:name="Table Theme" w:semiHidden="1" w:unhideWhenUsed="1"/>
@@ -1470,6 +1992,11 @@
     <w:lsdException w:name="List Table 5 Dark Accent 6" w:uiPriority="50"/>
     <w:lsdException w:name="List Table 6 Colorful Accent 6" w:uiPriority="51"/>
     <w:lsdException w:name="List Table 7 Colorful Accent 6" w:uiPriority="52"/>
+    <w:lsdException w:name="Mention" w:semiHidden="1" w:unhideWhenUsed="1"/>
+    <w:lsdException w:name="Smart Hyperlink" w:semiHidden="1" w:unhideWhenUsed="1"/>
+    <w:lsdException w:name="Hashtag" w:semiHidden="1" w:unhideWhenUsed="1"/>
+    <w:lsdException w:name="Unresolved Mention" w:semiHidden="1" w:unhideWhenUsed="1"/>
+    <w:lsdException w:name="Smart Link" w:semiHidden="1" w:unhideWhenUsed="1"/>
   </w:latentStyles>
   <w:style w:type="paragraph" w:default="1" w:styleId="Normal">
     <w:name w:val="Normal"/>

</xml_diff>

<commit_message>
Acabo apartado de requisitos funcionales del trabajo
</commit_message>
<xml_diff>
--- a/Entornos/Toma de requisitos.docx
+++ b/Entornos/Toma de requisitos.docx
@@ -821,23 +821,7 @@
           <w:sz w:val="24"/>
           <w:szCs w:val="24"/>
         </w:rPr>
-        <w:t>: [</w:t>
-      </w:r>
-      <w:r>
-        <w:rPr>
-          <w:color w:val="BDD6EE" w:themeColor="accent1" w:themeTint="66"/>
-          <w:sz w:val="24"/>
-          <w:szCs w:val="24"/>
-        </w:rPr>
-        <w:t>Borrar</w:t>
-      </w:r>
-      <w:r>
-        <w:rPr>
-          <w:color w:val="BDD6EE" w:themeColor="accent1" w:themeTint="66"/>
-          <w:sz w:val="24"/>
-          <w:szCs w:val="24"/>
-        </w:rPr>
-        <w:t xml:space="preserve"> Usuario]</w:t>
+        <w:t>: [Borrar Usuario]</w:t>
       </w:r>
     </w:p>
     <w:p>
@@ -880,39 +864,7 @@
           <w:sz w:val="24"/>
           <w:szCs w:val="24"/>
         </w:rPr>
-        <w:t xml:space="preserve">Requisito funcional </w:t>
-      </w:r>
-      <w:r>
-        <w:rPr>
-          <w:color w:val="BDD6EE" w:themeColor="accent1" w:themeTint="66"/>
-          <w:sz w:val="24"/>
-          <w:szCs w:val="24"/>
-        </w:rPr>
-        <w:t>4</w:t>
-      </w:r>
-      <w:r>
-        <w:rPr>
-          <w:color w:val="BDD6EE" w:themeColor="accent1" w:themeTint="66"/>
-          <w:sz w:val="24"/>
-          <w:szCs w:val="24"/>
-        </w:rPr>
-        <w:t>: [</w:t>
-      </w:r>
-      <w:r>
-        <w:rPr>
-          <w:color w:val="BDD6EE" w:themeColor="accent1" w:themeTint="66"/>
-          <w:sz w:val="24"/>
-          <w:szCs w:val="24"/>
-        </w:rPr>
-        <w:t>Home</w:t>
-      </w:r>
-      <w:r>
-        <w:rPr>
-          <w:color w:val="BDD6EE" w:themeColor="accent1" w:themeTint="66"/>
-          <w:sz w:val="24"/>
-          <w:szCs w:val="24"/>
-        </w:rPr>
-        <w:t>]</w:t>
+        <w:t>Requisito funcional 4: [Home]</w:t>
       </w:r>
     </w:p>
     <w:p>
@@ -948,39 +900,7 @@
           <w:sz w:val="24"/>
           <w:szCs w:val="24"/>
         </w:rPr>
-        <w:t xml:space="preserve">Requisito funcional </w:t>
-      </w:r>
-      <w:r>
-        <w:rPr>
-          <w:color w:val="BDD6EE" w:themeColor="accent1" w:themeTint="66"/>
-          <w:sz w:val="24"/>
-          <w:szCs w:val="24"/>
-        </w:rPr>
-        <w:t>5</w:t>
-      </w:r>
-      <w:r>
-        <w:rPr>
-          <w:color w:val="BDD6EE" w:themeColor="accent1" w:themeTint="66"/>
-          <w:sz w:val="24"/>
-          <w:szCs w:val="24"/>
-        </w:rPr>
-        <w:t>: [</w:t>
-      </w:r>
-      <w:r>
-        <w:rPr>
-          <w:color w:val="BDD6EE" w:themeColor="accent1" w:themeTint="66"/>
-          <w:sz w:val="24"/>
-          <w:szCs w:val="24"/>
-        </w:rPr>
-        <w:t>Carrito</w:t>
-      </w:r>
-      <w:r>
-        <w:rPr>
-          <w:color w:val="BDD6EE" w:themeColor="accent1" w:themeTint="66"/>
-          <w:sz w:val="24"/>
-          <w:szCs w:val="24"/>
-        </w:rPr>
-        <w:t>]</w:t>
+        <w:t>Requisito funcional 5: [Carrito]</w:t>
       </w:r>
     </w:p>
     <w:p>
@@ -1016,7 +936,63 @@
           <w:sz w:val="24"/>
           <w:szCs w:val="24"/>
         </w:rPr>
-        <w:t>Gf</w:t>
+        <w:t xml:space="preserve">Requisito funcional </w:t>
+      </w:r>
+      <w:r>
+        <w:rPr>
+          <w:color w:val="BDD6EE" w:themeColor="accent1" w:themeTint="66"/>
+          <w:sz w:val="24"/>
+          <w:szCs w:val="24"/>
+        </w:rPr>
+        <w:t>6</w:t>
+      </w:r>
+      <w:r>
+        <w:rPr>
+          <w:color w:val="BDD6EE" w:themeColor="accent1" w:themeTint="66"/>
+          <w:sz w:val="24"/>
+          <w:szCs w:val="24"/>
+        </w:rPr>
+        <w:t>: [</w:t>
+      </w:r>
+      <w:r>
+        <w:rPr>
+          <w:color w:val="BDD6EE" w:themeColor="accent1" w:themeTint="66"/>
+          <w:sz w:val="24"/>
+          <w:szCs w:val="24"/>
+        </w:rPr>
+        <w:t>Funciones Administrador</w:t>
+      </w:r>
+      <w:r>
+        <w:rPr>
+          <w:color w:val="BDD6EE" w:themeColor="accent1" w:themeTint="66"/>
+          <w:sz w:val="24"/>
+          <w:szCs w:val="24"/>
+        </w:rPr>
+        <w:t>]</w:t>
+      </w:r>
+    </w:p>
+    <w:p>
+      <w:pPr>
+        <w:pStyle w:val="Prrafodelista"/>
+        <w:ind w:left="2124"/>
+        <w:rPr>
+          <w:sz w:val="24"/>
+          <w:szCs w:val="16"/>
+        </w:rPr>
+      </w:pPr>
+      <w:r>
+        <w:rPr>
+          <w:sz w:val="24"/>
+          <w:szCs w:val="16"/>
+        </w:rPr>
+        <w:t xml:space="preserve">Con este botón podrás acceder a las diferentes funciones que puede hacer el administrador, pero esté solo estará activo si accedes como administrador al iniciar sesión. </w:t>
+      </w:r>
+      <w:r>
+        <w:rPr>
+          <w:sz w:val="24"/>
+          <w:szCs w:val="16"/>
+        </w:rPr>
+        <w:t>Podrás añadir usuario, eliminar usuario, y cambiarte a usuario normal.</w:t>
       </w:r>
     </w:p>
     <w:p>
@@ -1036,7 +1012,55 @@
           <w:sz w:val="24"/>
           <w:szCs w:val="24"/>
         </w:rPr>
-        <w:t>Gfg</w:t>
+        <w:t xml:space="preserve">Requisito funcional </w:t>
+      </w:r>
+      <w:r>
+        <w:rPr>
+          <w:color w:val="BDD6EE" w:themeColor="accent1" w:themeTint="66"/>
+          <w:sz w:val="24"/>
+          <w:szCs w:val="24"/>
+        </w:rPr>
+        <w:t>7</w:t>
+      </w:r>
+      <w:r>
+        <w:rPr>
+          <w:color w:val="BDD6EE" w:themeColor="accent1" w:themeTint="66"/>
+          <w:sz w:val="24"/>
+          <w:szCs w:val="24"/>
+        </w:rPr>
+        <w:t>: [</w:t>
+      </w:r>
+      <w:r>
+        <w:rPr>
+          <w:color w:val="BDD6EE" w:themeColor="accent1" w:themeTint="66"/>
+          <w:sz w:val="24"/>
+          <w:szCs w:val="24"/>
+        </w:rPr>
+        <w:t>Cerrar Sesión</w:t>
+      </w:r>
+      <w:r>
+        <w:rPr>
+          <w:color w:val="BDD6EE" w:themeColor="accent1" w:themeTint="66"/>
+          <w:sz w:val="24"/>
+          <w:szCs w:val="24"/>
+        </w:rPr>
+        <w:t>]</w:t>
+      </w:r>
+    </w:p>
+    <w:p>
+      <w:pPr>
+        <w:pStyle w:val="Prrafodelista"/>
+        <w:ind w:left="2124"/>
+        <w:rPr>
+          <w:sz w:val="36"/>
+        </w:rPr>
+      </w:pPr>
+      <w:r>
+        <w:rPr>
+          <w:sz w:val="24"/>
+          <w:szCs w:val="24"/>
+        </w:rPr>
+        <w:t>Con esta función podrás cerrar sesión sin eliminar el usuario para poder acceder con cualquier otro usuario al iniciar sesión.</w:t>
       </w:r>
     </w:p>
     <w:p>
@@ -1056,8 +1080,86 @@
           <w:sz w:val="24"/>
           <w:szCs w:val="24"/>
         </w:rPr>
-        <w:t>F</w:t>
-      </w:r>
+        <w:t xml:space="preserve">Requisito funcional </w:t>
+      </w:r>
+      <w:r>
+        <w:rPr>
+          <w:color w:val="BDD6EE" w:themeColor="accent1" w:themeTint="66"/>
+          <w:sz w:val="24"/>
+          <w:szCs w:val="24"/>
+        </w:rPr>
+        <w:t>8</w:t>
+      </w:r>
+      <w:r>
+        <w:rPr>
+          <w:color w:val="BDD6EE" w:themeColor="accent1" w:themeTint="66"/>
+          <w:sz w:val="24"/>
+          <w:szCs w:val="24"/>
+        </w:rPr>
+        <w:t>: [</w:t>
+      </w:r>
+      <w:r>
+        <w:rPr>
+          <w:color w:val="BDD6EE" w:themeColor="accent1" w:themeTint="66"/>
+          <w:sz w:val="24"/>
+          <w:szCs w:val="24"/>
+        </w:rPr>
+        <w:t>Iniciar sesión</w:t>
+      </w:r>
+      <w:r>
+        <w:rPr>
+          <w:color w:val="BDD6EE" w:themeColor="accent1" w:themeTint="66"/>
+          <w:sz w:val="24"/>
+          <w:szCs w:val="24"/>
+        </w:rPr>
+        <w:t>]</w:t>
+      </w:r>
+    </w:p>
+    <w:p>
+      <w:pPr>
+        <w:pStyle w:val="Prrafodelista"/>
+        <w:ind w:left="2124"/>
+        <w:rPr>
+          <w:sz w:val="24"/>
+          <w:szCs w:val="24"/>
+        </w:rPr>
+      </w:pPr>
+      <w:r>
+        <w:rPr>
+          <w:sz w:val="24"/>
+          <w:szCs w:val="24"/>
+        </w:rPr>
+        <w:t>Este apartado se usará para poder acceder a tu usuario el cual ya ha sido creado anteriormente.</w:t>
+      </w:r>
+    </w:p>
+    <w:p>
+      <w:pPr>
+        <w:pStyle w:val="Prrafodelista"/>
+        <w:ind w:left="2124"/>
+        <w:rPr>
+          <w:sz w:val="24"/>
+          <w:szCs w:val="24"/>
+        </w:rPr>
+      </w:pPr>
+    </w:p>
+    <w:p>
+      <w:pPr>
+        <w:pStyle w:val="Prrafodelista"/>
+        <w:ind w:left="2124"/>
+        <w:rPr>
+          <w:sz w:val="24"/>
+          <w:szCs w:val="24"/>
+        </w:rPr>
+      </w:pPr>
+    </w:p>
+    <w:p>
+      <w:pPr>
+        <w:pStyle w:val="Prrafodelista"/>
+        <w:ind w:left="2124"/>
+        <w:rPr>
+          <w:sz w:val="36"/>
+        </w:rPr>
+      </w:pPr>
     </w:p>
     <w:p>
       <w:pPr>
@@ -1076,7 +1178,75 @@
           <w:sz w:val="24"/>
           <w:szCs w:val="24"/>
         </w:rPr>
-        <w:t>Gfg</w:t>
+        <w:lastRenderedPageBreak/>
+        <w:t xml:space="preserve">Requisito funcional </w:t>
+      </w:r>
+      <w:r>
+        <w:rPr>
+          <w:color w:val="BDD6EE" w:themeColor="accent1" w:themeTint="66"/>
+          <w:sz w:val="24"/>
+          <w:szCs w:val="24"/>
+        </w:rPr>
+        <w:t>9</w:t>
+      </w:r>
+      <w:r>
+        <w:rPr>
+          <w:color w:val="BDD6EE" w:themeColor="accent1" w:themeTint="66"/>
+          <w:sz w:val="24"/>
+          <w:szCs w:val="24"/>
+        </w:rPr>
+        <w:t>: [</w:t>
+      </w:r>
+      <w:r>
+        <w:rPr>
+          <w:color w:val="BDD6EE" w:themeColor="accent1" w:themeTint="66"/>
+          <w:sz w:val="24"/>
+          <w:szCs w:val="24"/>
+        </w:rPr>
+        <w:t>Registrarse</w:t>
+      </w:r>
+      <w:r>
+        <w:rPr>
+          <w:color w:val="BDD6EE" w:themeColor="accent1" w:themeTint="66"/>
+          <w:sz w:val="24"/>
+          <w:szCs w:val="24"/>
+        </w:rPr>
+        <w:t>]</w:t>
+      </w:r>
+    </w:p>
+    <w:p>
+      <w:pPr>
+        <w:pStyle w:val="Prrafodelista"/>
+        <w:ind w:left="2124"/>
+        <w:rPr>
+          <w:sz w:val="36"/>
+        </w:rPr>
+      </w:pPr>
+      <w:r>
+        <w:rPr>
+          <w:sz w:val="24"/>
+          <w:szCs w:val="24"/>
+        </w:rPr>
+        <w:t>Esta función se usará para poder registrar un nuevo usuario, rellenando todos los campos requeridos para poder almacenar el nuevo usuario</w:t>
+      </w:r>
+    </w:p>
+    <w:p>
+      <w:pPr>
+        <w:pStyle w:val="Prrafodelista"/>
+        <w:numPr>
+          <w:ilvl w:val="0"/>
+          <w:numId w:val="3"/>
+        </w:numPr>
+        <w:rPr>
+          <w:sz w:val="36"/>
+        </w:rPr>
+      </w:pPr>
+      <w:r>
+        <w:rPr>
+          <w:color w:val="BDD6EE" w:themeColor="accent1" w:themeTint="66"/>
+          <w:sz w:val="28"/>
+        </w:rPr>
+        <w:t>Requisitos no funcionales:</w:t>
       </w:r>
     </w:p>
     <w:p>
@@ -1096,7 +1266,39 @@
           <w:sz w:val="24"/>
           <w:szCs w:val="24"/>
         </w:rPr>
-        <w:t>F</w:t>
+        <w:t xml:space="preserve">Requisito </w:t>
+      </w:r>
+      <w:r>
+        <w:rPr>
+          <w:color w:val="BDD6EE" w:themeColor="accent1" w:themeTint="66"/>
+          <w:sz w:val="24"/>
+          <w:szCs w:val="24"/>
+        </w:rPr>
+        <w:t xml:space="preserve">no </w:t>
+      </w:r>
+      <w:r>
+        <w:rPr>
+          <w:color w:val="BDD6EE" w:themeColor="accent1" w:themeTint="66"/>
+          <w:sz w:val="24"/>
+          <w:szCs w:val="24"/>
+        </w:rPr>
+        <w:t xml:space="preserve">funcional </w:t>
+      </w:r>
+      <w:r>
+        <w:rPr>
+          <w:color w:val="BDD6EE" w:themeColor="accent1" w:themeTint="66"/>
+          <w:sz w:val="24"/>
+          <w:szCs w:val="24"/>
+        </w:rPr>
+        <w:t>1</w:t>
+      </w:r>
+      <w:r>
+        <w:rPr>
+          <w:color w:val="BDD6EE" w:themeColor="accent1" w:themeTint="66"/>
+          <w:sz w:val="24"/>
+          <w:szCs w:val="24"/>
+        </w:rPr>
+        <w:t>: []</w:t>
       </w:r>
     </w:p>
     <w:p>
@@ -1116,7 +1318,23 @@
           <w:sz w:val="24"/>
           <w:szCs w:val="24"/>
         </w:rPr>
-        <w:t>Gf</w:t>
+        <w:t xml:space="preserve">Requisito no funcional </w:t>
+      </w:r>
+      <w:r>
+        <w:rPr>
+          <w:color w:val="BDD6EE" w:themeColor="accent1" w:themeTint="66"/>
+          <w:sz w:val="24"/>
+          <w:szCs w:val="24"/>
+        </w:rPr>
+        <w:t>2</w:t>
+      </w:r>
+      <w:r>
+        <w:rPr>
+          <w:color w:val="BDD6EE" w:themeColor="accent1" w:themeTint="66"/>
+          <w:sz w:val="24"/>
+          <w:szCs w:val="24"/>
+        </w:rPr>
+        <w:t>: []</w:t>
       </w:r>
     </w:p>
     <w:p>
@@ -1136,7 +1354,23 @@
           <w:sz w:val="24"/>
           <w:szCs w:val="24"/>
         </w:rPr>
-        <w:t>Gfg</w:t>
+        <w:t xml:space="preserve">Requisito no funcional </w:t>
+      </w:r>
+      <w:r>
+        <w:rPr>
+          <w:color w:val="BDD6EE" w:themeColor="accent1" w:themeTint="66"/>
+          <w:sz w:val="24"/>
+          <w:szCs w:val="24"/>
+        </w:rPr>
+        <w:t>3</w:t>
+      </w:r>
+      <w:r>
+        <w:rPr>
+          <w:color w:val="BDD6EE" w:themeColor="accent1" w:themeTint="66"/>
+          <w:sz w:val="24"/>
+          <w:szCs w:val="24"/>
+        </w:rPr>
+        <w:t>: []</w:t>
       </w:r>
     </w:p>
     <w:p>
@@ -1156,95 +1390,30 @@
           <w:sz w:val="24"/>
           <w:szCs w:val="24"/>
         </w:rPr>
-        <w:t>f</w:t>
-      </w:r>
-    </w:p>
-    <w:p>
-      <w:pPr>
-        <w:pStyle w:val="Prrafodelista"/>
-        <w:ind w:left="1440"/>
-        <w:rPr>
-          <w:sz w:val="36"/>
-        </w:rPr>
-      </w:pPr>
-    </w:p>
-    <w:p>
-      <w:pPr>
-        <w:pStyle w:val="Prrafodelista"/>
-        <w:ind w:left="1440"/>
-        <w:rPr>
-          <w:sz w:val="36"/>
-        </w:rPr>
-      </w:pPr>
-    </w:p>
-    <w:p>
-      <w:pPr>
-        <w:pStyle w:val="Prrafodelista"/>
-        <w:ind w:left="1440"/>
-        <w:rPr>
-          <w:sz w:val="36"/>
-        </w:rPr>
-      </w:pPr>
-    </w:p>
-    <w:p>
-      <w:pPr>
-        <w:pStyle w:val="Prrafodelista"/>
-        <w:ind w:left="1440"/>
-        <w:rPr>
-          <w:sz w:val="36"/>
-        </w:rPr>
-      </w:pPr>
-    </w:p>
-    <w:p>
-      <w:pPr>
-        <w:pStyle w:val="Prrafodelista"/>
-        <w:ind w:left="1440"/>
-        <w:rPr>
-          <w:sz w:val="36"/>
-        </w:rPr>
-      </w:pPr>
-    </w:p>
-    <w:p>
-      <w:pPr>
-        <w:pStyle w:val="Prrafodelista"/>
-        <w:ind w:left="1440"/>
-        <w:rPr>
-          <w:sz w:val="36"/>
-        </w:rPr>
-      </w:pPr>
-    </w:p>
-    <w:p>
-      <w:pPr>
-        <w:pStyle w:val="Prrafodelista"/>
-        <w:ind w:left="1440"/>
-        <w:rPr>
-          <w:sz w:val="36"/>
-        </w:rPr>
-      </w:pPr>
-    </w:p>
-    <w:p>
-      <w:pPr>
-        <w:pStyle w:val="Prrafodelista"/>
-        <w:ind w:left="1440"/>
-        <w:rPr>
-          <w:sz w:val="36"/>
-        </w:rPr>
-      </w:pPr>
-    </w:p>
-    <w:p>
-      <w:pPr>
-        <w:pStyle w:val="Prrafodelista"/>
-        <w:ind w:left="1440"/>
-        <w:rPr>
-          <w:sz w:val="36"/>
-        </w:rPr>
-      </w:pPr>
+        <w:t xml:space="preserve">Requisito no funcional </w:t>
+      </w:r>
+      <w:r>
+        <w:rPr>
+          <w:color w:val="BDD6EE" w:themeColor="accent1" w:themeTint="66"/>
+          <w:sz w:val="24"/>
+          <w:szCs w:val="24"/>
+        </w:rPr>
+        <w:t>4</w:t>
+      </w:r>
+      <w:r>
+        <w:rPr>
+          <w:color w:val="BDD6EE" w:themeColor="accent1" w:themeTint="66"/>
+          <w:sz w:val="24"/>
+          <w:szCs w:val="24"/>
+        </w:rPr>
+        <w:t>: []</w:t>
+      </w:r>
     </w:p>
     <w:p>
       <w:pPr>
         <w:pStyle w:val="Prrafodelista"/>
         <w:numPr>
-          <w:ilvl w:val="0"/>
+          <w:ilvl w:val="1"/>
           <w:numId w:val="3"/>
         </w:numPr>
         <w:rPr>
@@ -1254,9 +1423,206 @@
       <w:r>
         <w:rPr>
           <w:color w:val="BDD6EE" w:themeColor="accent1" w:themeTint="66"/>
-          <w:sz w:val="28"/>
-        </w:rPr>
-        <w:t>Requisitos no funcionales:</w:t>
+          <w:sz w:val="24"/>
+          <w:szCs w:val="24"/>
+        </w:rPr>
+        <w:t xml:space="preserve">Requisito no funcional </w:t>
+      </w:r>
+      <w:r>
+        <w:rPr>
+          <w:color w:val="BDD6EE" w:themeColor="accent1" w:themeTint="66"/>
+          <w:sz w:val="24"/>
+          <w:szCs w:val="24"/>
+        </w:rPr>
+        <w:t>5</w:t>
+      </w:r>
+      <w:r>
+        <w:rPr>
+          <w:color w:val="BDD6EE" w:themeColor="accent1" w:themeTint="66"/>
+          <w:sz w:val="24"/>
+          <w:szCs w:val="24"/>
+        </w:rPr>
+        <w:t>: []</w:t>
+      </w:r>
+    </w:p>
+    <w:p>
+      <w:pPr>
+        <w:pStyle w:val="Prrafodelista"/>
+        <w:numPr>
+          <w:ilvl w:val="1"/>
+          <w:numId w:val="3"/>
+        </w:numPr>
+        <w:rPr>
+          <w:sz w:val="36"/>
+        </w:rPr>
+      </w:pPr>
+      <w:r>
+        <w:rPr>
+          <w:color w:val="BDD6EE" w:themeColor="accent1" w:themeTint="66"/>
+          <w:sz w:val="24"/>
+          <w:szCs w:val="24"/>
+        </w:rPr>
+        <w:t xml:space="preserve">Requisito no funcional </w:t>
+      </w:r>
+      <w:r>
+        <w:rPr>
+          <w:color w:val="BDD6EE" w:themeColor="accent1" w:themeTint="66"/>
+          <w:sz w:val="24"/>
+          <w:szCs w:val="24"/>
+        </w:rPr>
+        <w:t>6</w:t>
+      </w:r>
+      <w:r>
+        <w:rPr>
+          <w:color w:val="BDD6EE" w:themeColor="accent1" w:themeTint="66"/>
+          <w:sz w:val="24"/>
+          <w:szCs w:val="24"/>
+        </w:rPr>
+        <w:t>: []</w:t>
+      </w:r>
+    </w:p>
+    <w:p>
+      <w:pPr>
+        <w:pStyle w:val="Prrafodelista"/>
+        <w:numPr>
+          <w:ilvl w:val="1"/>
+          <w:numId w:val="3"/>
+        </w:numPr>
+        <w:rPr>
+          <w:sz w:val="36"/>
+        </w:rPr>
+      </w:pPr>
+      <w:r>
+        <w:rPr>
+          <w:color w:val="BDD6EE" w:themeColor="accent1" w:themeTint="66"/>
+          <w:sz w:val="24"/>
+          <w:szCs w:val="24"/>
+        </w:rPr>
+        <w:t xml:space="preserve">Requisito no funcional </w:t>
+      </w:r>
+      <w:r>
+        <w:rPr>
+          <w:color w:val="BDD6EE" w:themeColor="accent1" w:themeTint="66"/>
+          <w:sz w:val="24"/>
+          <w:szCs w:val="24"/>
+        </w:rPr>
+        <w:t>7</w:t>
+      </w:r>
+      <w:r>
+        <w:rPr>
+          <w:color w:val="BDD6EE" w:themeColor="accent1" w:themeTint="66"/>
+          <w:sz w:val="24"/>
+          <w:szCs w:val="24"/>
+        </w:rPr>
+        <w:t>: []</w:t>
+      </w:r>
+    </w:p>
+    <w:p>
+      <w:pPr>
+        <w:pStyle w:val="Prrafodelista"/>
+        <w:numPr>
+          <w:ilvl w:val="1"/>
+          <w:numId w:val="3"/>
+        </w:numPr>
+        <w:rPr>
+          <w:sz w:val="36"/>
+        </w:rPr>
+      </w:pPr>
+      <w:r>
+        <w:rPr>
+          <w:color w:val="BDD6EE" w:themeColor="accent1" w:themeTint="66"/>
+          <w:sz w:val="24"/>
+          <w:szCs w:val="24"/>
+        </w:rPr>
+        <w:t xml:space="preserve">Requisito no funcional </w:t>
+      </w:r>
+      <w:r>
+        <w:rPr>
+          <w:color w:val="BDD6EE" w:themeColor="accent1" w:themeTint="66"/>
+          <w:sz w:val="24"/>
+          <w:szCs w:val="24"/>
+        </w:rPr>
+        <w:t>8</w:t>
+      </w:r>
+      <w:r>
+        <w:rPr>
+          <w:color w:val="BDD6EE" w:themeColor="accent1" w:themeTint="66"/>
+          <w:sz w:val="24"/>
+          <w:szCs w:val="24"/>
+        </w:rPr>
+        <w:t>: []</w:t>
+      </w:r>
+    </w:p>
+    <w:p>
+      <w:pPr>
+        <w:pStyle w:val="Prrafodelista"/>
+        <w:numPr>
+          <w:ilvl w:val="1"/>
+          <w:numId w:val="3"/>
+        </w:numPr>
+        <w:rPr>
+          <w:sz w:val="36"/>
+        </w:rPr>
+      </w:pPr>
+      <w:r>
+        <w:rPr>
+          <w:color w:val="BDD6EE" w:themeColor="accent1" w:themeTint="66"/>
+          <w:sz w:val="24"/>
+          <w:szCs w:val="24"/>
+        </w:rPr>
+        <w:t xml:space="preserve">Requisito no funcional </w:t>
+      </w:r>
+      <w:r>
+        <w:rPr>
+          <w:color w:val="BDD6EE" w:themeColor="accent1" w:themeTint="66"/>
+          <w:sz w:val="24"/>
+          <w:szCs w:val="24"/>
+        </w:rPr>
+        <w:t>9</w:t>
+      </w:r>
+      <w:r>
+        <w:rPr>
+          <w:color w:val="BDD6EE" w:themeColor="accent1" w:themeTint="66"/>
+          <w:sz w:val="24"/>
+          <w:szCs w:val="24"/>
+        </w:rPr>
+        <w:t>: []</w:t>
+      </w:r>
+    </w:p>
+    <w:p>
+      <w:pPr>
+        <w:pStyle w:val="Prrafodelista"/>
+        <w:numPr>
+          <w:ilvl w:val="1"/>
+          <w:numId w:val="3"/>
+        </w:numPr>
+        <w:rPr>
+          <w:sz w:val="36"/>
+        </w:rPr>
+      </w:pPr>
+      <w:r>
+        <w:rPr>
+          <w:color w:val="BDD6EE" w:themeColor="accent1" w:themeTint="66"/>
+          <w:sz w:val="24"/>
+          <w:szCs w:val="24"/>
+        </w:rPr>
+        <w:t>Requisito no funcional 1</w:t>
+      </w:r>
+      <w:r>
+        <w:rPr>
+          <w:color w:val="BDD6EE" w:themeColor="accent1" w:themeTint="66"/>
+          <w:sz w:val="24"/>
+          <w:szCs w:val="24"/>
+        </w:rPr>
+        <w:t>0</w:t>
+      </w:r>
+      <w:r>
+        <w:rPr>
+          <w:color w:val="BDD6EE" w:themeColor="accent1" w:themeTint="66"/>
+          <w:sz w:val="24"/>
+          <w:szCs w:val="24"/>
+        </w:rPr>
+        <w:t>: []</w:t>
       </w:r>
     </w:p>
     <w:p>
@@ -1730,6 +2096,7 @@
     <w:lsdException w:name="HTML Sample" w:semiHidden="1" w:unhideWhenUsed="1"/>
     <w:lsdException w:name="HTML Typewriter" w:semiHidden="1" w:unhideWhenUsed="1"/>
     <w:lsdException w:name="HTML Variable" w:semiHidden="1" w:unhideWhenUsed="1"/>
+    <w:lsdException w:name="Normal Table" w:semiHidden="1" w:unhideWhenUsed="1"/>
     <w:lsdException w:name="annotation subject" w:semiHidden="1" w:unhideWhenUsed="1"/>
     <w:lsdException w:name="No List" w:semiHidden="1" w:unhideWhenUsed="1"/>
     <w:lsdException w:name="Outline List 1" w:semiHidden="1" w:unhideWhenUsed="1"/>
@@ -1772,8 +2139,11 @@
     <w:lsdException w:name="Table Contemporary" w:semiHidden="1" w:unhideWhenUsed="1"/>
     <w:lsdException w:name="Table Elegant" w:semiHidden="1" w:unhideWhenUsed="1"/>
     <w:lsdException w:name="Table Professional" w:semiHidden="1" w:unhideWhenUsed="1"/>
+    <w:lsdException w:name="Table Subtle 1" w:semiHidden="1" w:unhideWhenUsed="1"/>
     <w:lsdException w:name="Table Subtle 2" w:semiHidden="1" w:unhideWhenUsed="1"/>
     <w:lsdException w:name="Table Web 1" w:semiHidden="1" w:unhideWhenUsed="1"/>
+    <w:lsdException w:name="Table Web 2" w:semiHidden="1" w:unhideWhenUsed="1"/>
+    <w:lsdException w:name="Table Web 3" w:semiHidden="1" w:unhideWhenUsed="1"/>
     <w:lsdException w:name="Balloon Text" w:semiHidden="1" w:unhideWhenUsed="1"/>
     <w:lsdException w:name="Table Grid" w:uiPriority="39"/>
     <w:lsdException w:name="Table Theme" w:semiHidden="1" w:unhideWhenUsed="1"/>

</xml_diff>